<commit_message>
Change the progress report
</commit_message>
<xml_diff>
--- a/Team_Alpha_Project_Progress.docx
+++ b/Team_Alpha_Project_Progress.docx
@@ -278,26 +278,7 @@
                 <w:sz w:val="20"/>
                 <w:szCs w:val="20"/>
               </w:rPr>
-              <w:t>Data cleanup / preparation</w:t>
-            </w:r>
-          </w:p>
-          <w:p>
-            <w:pPr>
-              <w:rPr>
-                <w:rFonts w:ascii="Verdana" w:hAnsi="Verdana" w:cs="Calibri"/>
-                <w:color w:val="000000"/>
-                <w:sz w:val="20"/>
-                <w:szCs w:val="20"/>
-              </w:rPr>
-            </w:pPr>
-            <w:r>
-              <w:rPr>
-                <w:rFonts w:ascii="Verdana" w:hAnsi="Verdana" w:cs="Calibri"/>
-                <w:color w:val="000000"/>
-                <w:sz w:val="20"/>
-                <w:szCs w:val="20"/>
-              </w:rPr>
-              <w:t>(Dataset)</w:t>
+              <w:t xml:space="preserve">Implement scoring function </w:t>
             </w:r>
           </w:p>
         </w:tc>
@@ -321,7 +302,7 @@
                 <w:sz w:val="20"/>
                 <w:szCs w:val="20"/>
               </w:rPr>
-              <w:t>80%</w:t>
+              <w:t>100%</w:t>
             </w:r>
           </w:p>
         </w:tc>
@@ -345,331 +326,70 @@
                 <w:sz w:val="20"/>
                 <w:szCs w:val="20"/>
               </w:rPr>
-              <w:t>We are almost wrapping up the dataset cleanup and preparation. It</w:t>
-            </w:r>
-            <w:r>
-              <w:rPr>
-                <w:rFonts w:ascii="Verdana" w:hAnsi="Verdana" w:cs="Calibri"/>
-                <w:color w:val="000000"/>
-                <w:sz w:val="20"/>
-                <w:szCs w:val="20"/>
-              </w:rPr>
-              <w:t xml:space="preserve"> i</w:t>
-            </w:r>
-            <w:r>
-              <w:rPr>
-                <w:rFonts w:ascii="Verdana" w:hAnsi="Verdana" w:cs="Calibri"/>
-                <w:color w:val="000000"/>
-                <w:sz w:val="20"/>
-                <w:szCs w:val="20"/>
-              </w:rPr>
-              <w:t>s being built with real alert monitoring scenarios based on App, Infra and Network monitoring.</w:t>
-            </w:r>
-            <w:r>
-              <w:rPr>
-                <w:rFonts w:ascii="Verdana" w:hAnsi="Verdana" w:cs="Calibri"/>
-                <w:color w:val="000000"/>
-                <w:sz w:val="20"/>
-                <w:szCs w:val="20"/>
-              </w:rPr>
-              <w:t xml:space="preserve"> </w:t>
-            </w:r>
-            <w:r>
-              <w:rPr>
-                <w:rFonts w:ascii="Verdana" w:hAnsi="Verdana" w:cs="Calibri"/>
-                <w:color w:val="000000"/>
-                <w:sz w:val="20"/>
-                <w:szCs w:val="20"/>
-              </w:rPr>
-              <w:t xml:space="preserve">Some examples are </w:t>
-            </w:r>
-          </w:p>
-          <w:p>
-            <w:pPr>
-              <w:pStyle w:val="ListParagraph"/>
-              <w:numPr>
-                <w:ilvl w:val="0"/>
-                <w:numId w:val="2"/>
-              </w:numPr>
-              <w:rPr>
-                <w:rFonts w:ascii="Verdana" w:eastAsia="Times New Roman" w:hAnsi="Verdana" w:cs="Calibri"/>
-                <w:color w:val="000000"/>
-                <w:sz w:val="20"/>
-                <w:szCs w:val="20"/>
-              </w:rPr>
-            </w:pPr>
-            <w:r>
-              <w:rPr>
-                <w:rFonts w:ascii="Verdana" w:eastAsia="Times New Roman" w:hAnsi="Verdana" w:cs="Calibri"/>
-                <w:color w:val="000000"/>
-                <w:sz w:val="20"/>
-                <w:szCs w:val="20"/>
-              </w:rPr>
-              <w:t xml:space="preserve">High Average response time,  </w:t>
-            </w:r>
-          </w:p>
-          <w:p>
-            <w:pPr>
-              <w:pStyle w:val="ListParagraph"/>
-              <w:numPr>
-                <w:ilvl w:val="0"/>
-                <w:numId w:val="2"/>
-              </w:numPr>
-              <w:rPr>
-                <w:rFonts w:ascii="Verdana" w:eastAsia="Times New Roman" w:hAnsi="Verdana" w:cs="Calibri"/>
-                <w:color w:val="000000"/>
-                <w:sz w:val="20"/>
-                <w:szCs w:val="20"/>
-              </w:rPr>
-            </w:pPr>
-            <w:r>
-              <w:rPr>
-                <w:rFonts w:ascii="Verdana" w:eastAsia="Times New Roman" w:hAnsi="Verdana" w:cs="Calibri"/>
-                <w:color w:val="000000"/>
-                <w:sz w:val="20"/>
-                <w:szCs w:val="20"/>
-              </w:rPr>
-              <w:t xml:space="preserve">High </w:t>
-            </w:r>
-            <w:r>
-              <w:rPr>
-                <w:rFonts w:ascii="Verdana" w:eastAsia="Times New Roman" w:hAnsi="Verdana" w:cs="Calibri"/>
-                <w:color w:val="000000"/>
-                <w:sz w:val="20"/>
-                <w:szCs w:val="20"/>
-              </w:rPr>
-              <w:t>CPU</w:t>
-            </w:r>
-            <w:r>
-              <w:rPr>
-                <w:rFonts w:ascii="Verdana" w:eastAsia="Times New Roman" w:hAnsi="Verdana" w:cs="Calibri"/>
-                <w:color w:val="000000"/>
-                <w:sz w:val="20"/>
-                <w:szCs w:val="20"/>
-              </w:rPr>
-              <w:t xml:space="preserve"> usage on the Host, </w:t>
-            </w:r>
-          </w:p>
-          <w:p>
-            <w:pPr>
-              <w:pStyle w:val="ListParagraph"/>
-              <w:numPr>
-                <w:ilvl w:val="0"/>
-                <w:numId w:val="2"/>
-              </w:numPr>
-              <w:rPr>
-                <w:rFonts w:ascii="Verdana" w:eastAsia="Times New Roman" w:hAnsi="Verdana" w:cs="Calibri"/>
-                <w:color w:val="000000"/>
-                <w:sz w:val="20"/>
-                <w:szCs w:val="20"/>
-              </w:rPr>
-            </w:pPr>
-            <w:r>
-              <w:rPr>
-                <w:rFonts w:ascii="Verdana" w:eastAsia="Times New Roman" w:hAnsi="Verdana" w:cs="Calibri"/>
-                <w:color w:val="000000"/>
-                <w:sz w:val="20"/>
-                <w:szCs w:val="20"/>
-              </w:rPr>
-              <w:t xml:space="preserve">Router not reachable, </w:t>
-            </w:r>
-          </w:p>
-          <w:p>
-            <w:pPr>
-              <w:pStyle w:val="ListParagraph"/>
-              <w:numPr>
-                <w:ilvl w:val="0"/>
-                <w:numId w:val="2"/>
-              </w:numPr>
-              <w:rPr>
-                <w:rFonts w:ascii="Verdana" w:eastAsia="Times New Roman" w:hAnsi="Verdana" w:cs="Calibri"/>
-                <w:color w:val="000000"/>
-                <w:sz w:val="20"/>
-                <w:szCs w:val="20"/>
-              </w:rPr>
-            </w:pPr>
-            <w:r>
-              <w:rPr>
-                <w:rFonts w:ascii="Verdana" w:eastAsia="Times New Roman" w:hAnsi="Verdana" w:cs="Calibri"/>
-                <w:color w:val="000000"/>
-                <w:sz w:val="20"/>
-                <w:szCs w:val="20"/>
-              </w:rPr>
-              <w:t>Kafka Lag breached a configured threshold etc.</w:t>
-            </w:r>
-          </w:p>
-          <w:p>
-            <w:pPr>
-              <w:rPr>
-                <w:rFonts w:ascii="Verdana" w:hAnsi="Verdana" w:cs="Calibri"/>
-                <w:color w:val="000000"/>
-                <w:sz w:val="20"/>
-                <w:szCs w:val="20"/>
-              </w:rPr>
-            </w:pPr>
-            <w:r>
-              <w:rPr>
-                <w:rFonts w:ascii="Verdana" w:hAnsi="Verdana" w:cs="Calibri"/>
-                <w:color w:val="000000"/>
-                <w:sz w:val="20"/>
-                <w:szCs w:val="20"/>
-              </w:rPr>
-              <w:t>Our utility will replay the alerts to generate real time data, which we are us</w:t>
-            </w:r>
-            <w:r>
-              <w:rPr>
-                <w:rFonts w:ascii="Verdana" w:hAnsi="Verdana" w:cs="Calibri"/>
-                <w:color w:val="000000"/>
-                <w:sz w:val="20"/>
-                <w:szCs w:val="20"/>
-              </w:rPr>
-              <w:t>ing</w:t>
-            </w:r>
-            <w:r>
-              <w:rPr>
-                <w:rFonts w:ascii="Verdana" w:hAnsi="Verdana" w:cs="Calibri"/>
-                <w:color w:val="000000"/>
-                <w:sz w:val="20"/>
-                <w:szCs w:val="20"/>
-              </w:rPr>
-              <w:t xml:space="preserve"> to implement scoring function and base our </w:t>
-            </w:r>
-            <w:r>
-              <w:rPr>
-                <w:rFonts w:ascii="Verdana" w:hAnsi="Verdana" w:cs="Calibri"/>
-                <w:color w:val="000000"/>
-                <w:sz w:val="20"/>
-                <w:szCs w:val="20"/>
-              </w:rPr>
-              <w:t>“</w:t>
-            </w:r>
-            <w:r>
-              <w:rPr>
-                <w:rFonts w:ascii="Verdana" w:hAnsi="Verdana" w:cs="Calibri"/>
-                <w:color w:val="000000"/>
-                <w:sz w:val="20"/>
-                <w:szCs w:val="20"/>
-              </w:rPr>
-              <w:t>Knowledge Graph and “Bag of Alerts” on.</w:t>
-            </w:r>
-          </w:p>
-          <w:p>
-            <w:pPr>
-              <w:rPr>
-                <w:rFonts w:ascii="Verdana" w:hAnsi="Verdana" w:cs="Calibri"/>
-                <w:color w:val="000000"/>
-                <w:sz w:val="20"/>
-                <w:szCs w:val="20"/>
-              </w:rPr>
-            </w:pPr>
-            <w:r>
-              <w:rPr>
-                <w:rFonts w:ascii="Verdana" w:hAnsi="Verdana" w:cs="Calibri"/>
-                <w:color w:val="000000"/>
-                <w:sz w:val="20"/>
-                <w:szCs w:val="20"/>
-              </w:rPr>
-              <w:t>&lt;Data Folder&gt;</w:t>
-            </w:r>
-            <w:r>
-              <w:rPr>
-                <w:rFonts w:ascii="Verdana" w:hAnsi="Verdana" w:cs="Calibri"/>
-                <w:b/>
-                <w:bCs/>
-                <w:color w:val="000000"/>
-                <w:sz w:val="20"/>
-                <w:szCs w:val="20"/>
-              </w:rPr>
-              <w:t>&lt;Abhijit&gt;</w:t>
-            </w:r>
-          </w:p>
-        </w:tc>
-      </w:tr>
-      <w:tr>
-        <w:trPr>
-          <w:trHeight w:val="320"/>
-        </w:trPr>
-        <w:tc>
-          <w:tcPr>
-            <w:tcW w:w="2003" w:type="dxa"/>
-            <w:shd w:val="clear" w:color="auto" w:fill="auto"/>
-            <w:noWrap/>
-            <w:hideMark/>
-          </w:tcPr>
-          <w:p>
-            <w:pPr>
-              <w:rPr>
-                <w:rFonts w:ascii="Verdana" w:hAnsi="Verdana" w:cs="Calibri"/>
-                <w:color w:val="000000"/>
-                <w:sz w:val="20"/>
-                <w:szCs w:val="20"/>
-              </w:rPr>
-            </w:pPr>
-            <w:r>
-              <w:rPr>
-                <w:rFonts w:ascii="Verdana" w:hAnsi="Verdana" w:cs="Calibri"/>
-                <w:color w:val="000000"/>
-                <w:sz w:val="20"/>
-                <w:szCs w:val="20"/>
-              </w:rPr>
-              <w:t xml:space="preserve">Implement scoring function </w:t>
-            </w:r>
-          </w:p>
-        </w:tc>
-        <w:tc>
-          <w:tcPr>
-            <w:tcW w:w="1592" w:type="dxa"/>
-          </w:tcPr>
-          <w:p>
-            <w:pPr>
-              <w:rPr>
-                <w:rFonts w:ascii="Verdana" w:hAnsi="Verdana" w:cs="Calibri"/>
-                <w:color w:val="000000"/>
-                <w:sz w:val="20"/>
-                <w:szCs w:val="20"/>
-              </w:rPr>
-            </w:pPr>
-            <w:r>
-              <w:rPr>
-                <w:rFonts w:ascii="Verdana" w:hAnsi="Verdana" w:cs="Calibri"/>
-                <w:color w:val="000000"/>
-                <w:sz w:val="20"/>
-                <w:szCs w:val="20"/>
-              </w:rPr>
-              <w:t>100%</w:t>
-            </w:r>
-          </w:p>
-        </w:tc>
-        <w:tc>
-          <w:tcPr>
-            <w:tcW w:w="4945" w:type="dxa"/>
-          </w:tcPr>
-          <w:p>
-            <w:pPr>
-              <w:rPr>
-                <w:rFonts w:ascii="Verdana" w:hAnsi="Verdana" w:cs="Calibri"/>
-                <w:color w:val="000000"/>
-                <w:sz w:val="20"/>
-                <w:szCs w:val="20"/>
-              </w:rPr>
-            </w:pPr>
-            <w:r>
-              <w:rPr>
-                <w:rFonts w:ascii="Verdana" w:hAnsi="Verdana" w:cs="Calibri"/>
-                <w:color w:val="000000"/>
-                <w:sz w:val="20"/>
-                <w:szCs w:val="20"/>
-              </w:rPr>
-              <w:t>We have finalized our scoring function and it has been coded for consumption.</w:t>
-            </w:r>
-            <w:r>
-              <w:rPr>
-                <w:rFonts w:ascii="Verdana" w:hAnsi="Verdana" w:cs="Calibri"/>
-                <w:color w:val="000000"/>
-                <w:sz w:val="20"/>
-                <w:szCs w:val="20"/>
-              </w:rPr>
-              <w:t xml:space="preserve"> Code uploaded </w:t>
+              <w:t xml:space="preserve">We have finalized our scoring function </w:t>
+            </w:r>
+            <w:r>
+              <w:rPr>
+                <w:rFonts w:ascii="Verdana" w:hAnsi="Verdana" w:cs="Calibri"/>
+                <w:color w:val="000000"/>
+                <w:sz w:val="20"/>
+                <w:szCs w:val="20"/>
+              </w:rPr>
+              <w:t xml:space="preserve">using mutual information </w:t>
+            </w:r>
+            <w:r>
+              <w:rPr>
+                <w:rFonts w:ascii="Verdana" w:hAnsi="Verdana" w:cs="Calibri"/>
+                <w:color w:val="000000"/>
+                <w:sz w:val="20"/>
+                <w:szCs w:val="20"/>
+              </w:rPr>
+              <w:t>and it has been coded for consumption</w:t>
+            </w:r>
+            <w:r>
+              <w:rPr>
+                <w:rFonts w:ascii="Verdana" w:hAnsi="Verdana" w:cs="Calibri"/>
+                <w:color w:val="000000"/>
+                <w:sz w:val="20"/>
+                <w:szCs w:val="20"/>
+              </w:rPr>
+              <w:t xml:space="preserve"> for other modules</w:t>
+            </w:r>
+            <w:r>
+              <w:rPr>
+                <w:rFonts w:ascii="Verdana" w:hAnsi="Verdana" w:cs="Calibri"/>
+                <w:color w:val="000000"/>
+                <w:sz w:val="20"/>
+                <w:szCs w:val="20"/>
+              </w:rPr>
+              <w:t>.</w:t>
+            </w:r>
+            <w:r>
+              <w:rPr>
+                <w:rFonts w:ascii="Verdana" w:hAnsi="Verdana" w:cs="Calibri"/>
+                <w:color w:val="000000"/>
+                <w:sz w:val="20"/>
+                <w:szCs w:val="20"/>
+              </w:rPr>
+              <w:t xml:space="preserve"> Code</w:t>
+            </w:r>
+            <w:r>
+              <w:rPr>
+                <w:rFonts w:ascii="Verdana" w:hAnsi="Verdana" w:cs="Calibri"/>
+                <w:color w:val="000000"/>
+                <w:sz w:val="20"/>
+                <w:szCs w:val="20"/>
+              </w:rPr>
+              <w:t xml:space="preserve"> is</w:t>
+            </w:r>
+            <w:r>
+              <w:rPr>
+                <w:rFonts w:ascii="Verdana" w:hAnsi="Verdana" w:cs="Calibri"/>
+                <w:color w:val="000000"/>
+                <w:sz w:val="20"/>
+                <w:szCs w:val="20"/>
+              </w:rPr>
+              <w:t xml:space="preserve"> uploaded </w:t>
             </w:r>
             <w:hyperlink r:id="rId5" w:history="1">
               <w:r>
@@ -701,185 +421,54 @@
                 <w:szCs w:val="20"/>
               </w:rPr>
             </w:pPr>
-          </w:p>
-        </w:tc>
-      </w:tr>
-      <w:tr>
-        <w:trPr>
-          <w:trHeight w:val="320"/>
-        </w:trPr>
-        <w:tc>
-          <w:tcPr>
-            <w:tcW w:w="2003" w:type="dxa"/>
-            <w:shd w:val="clear" w:color="auto" w:fill="auto"/>
-            <w:noWrap/>
-          </w:tcPr>
-          <w:p>
-            <w:pPr>
-              <w:rPr>
-                <w:rFonts w:ascii="Verdana" w:hAnsi="Verdana" w:cs="Calibri"/>
-                <w:color w:val="000000"/>
-                <w:sz w:val="20"/>
-                <w:szCs w:val="20"/>
-              </w:rPr>
-            </w:pPr>
-            <w:r>
-              <w:rPr>
-                <w:rFonts w:ascii="Verdana" w:hAnsi="Verdana" w:cs="Calibri"/>
-                <w:color w:val="000000"/>
-                <w:sz w:val="20"/>
-                <w:szCs w:val="20"/>
-              </w:rPr>
-              <w:t>Create a bag of alerts</w:t>
-            </w:r>
-          </w:p>
-        </w:tc>
-        <w:tc>
-          <w:tcPr>
-            <w:tcW w:w="1592" w:type="dxa"/>
-          </w:tcPr>
-          <w:p>
-            <w:pPr>
-              <w:rPr>
-                <w:rFonts w:ascii="Verdana" w:hAnsi="Verdana" w:cs="Calibri"/>
-                <w:color w:val="000000"/>
-                <w:sz w:val="20"/>
-                <w:szCs w:val="20"/>
-              </w:rPr>
-            </w:pPr>
-            <w:r>
-              <w:rPr>
-                <w:rFonts w:ascii="Verdana" w:hAnsi="Verdana" w:cs="Calibri"/>
-                <w:color w:val="000000"/>
-                <w:sz w:val="20"/>
-                <w:szCs w:val="20"/>
-              </w:rPr>
-              <w:t>60%</w:t>
-            </w:r>
-          </w:p>
-        </w:tc>
-        <w:tc>
-          <w:tcPr>
-            <w:tcW w:w="4945" w:type="dxa"/>
-          </w:tcPr>
-          <w:p>
-            <w:pPr>
-              <w:rPr>
-                <w:rFonts w:ascii="Verdana" w:hAnsi="Verdana"/>
-                <w:sz w:val="20"/>
-                <w:szCs w:val="20"/>
-              </w:rPr>
-            </w:pPr>
-            <w:r>
-              <w:rPr>
-                <w:rFonts w:ascii="Verdana" w:hAnsi="Verdana"/>
-                <w:sz w:val="20"/>
-                <w:szCs w:val="20"/>
-              </w:rPr>
-              <w:t xml:space="preserve">We have a corpus of </w:t>
-            </w:r>
-            <w:r>
-              <w:rPr>
-                <w:rFonts w:ascii="Verdana" w:hAnsi="Verdana"/>
-                <w:sz w:val="20"/>
-                <w:szCs w:val="20"/>
-              </w:rPr>
-              <w:t>Alert message</w:t>
-            </w:r>
-            <w:r>
-              <w:rPr>
-                <w:rFonts w:ascii="Verdana" w:hAnsi="Verdana"/>
-                <w:sz w:val="20"/>
-                <w:szCs w:val="20"/>
-              </w:rPr>
-              <w:t>s</w:t>
-            </w:r>
-            <w:r>
-              <w:rPr>
-                <w:rFonts w:ascii="Verdana" w:hAnsi="Verdana"/>
-                <w:sz w:val="20"/>
-                <w:szCs w:val="20"/>
-              </w:rPr>
-              <w:t xml:space="preserve">, </w:t>
-            </w:r>
-            <w:r>
-              <w:rPr>
-                <w:rFonts w:ascii="Verdana" w:hAnsi="Verdana"/>
-                <w:sz w:val="20"/>
-                <w:szCs w:val="20"/>
-              </w:rPr>
-              <w:t>H</w:t>
-            </w:r>
-            <w:r>
-              <w:rPr>
-                <w:rFonts w:ascii="Verdana" w:hAnsi="Verdana"/>
-                <w:sz w:val="20"/>
-                <w:szCs w:val="20"/>
-              </w:rPr>
-              <w:t>ostname and Source</w:t>
-            </w:r>
-            <w:r>
-              <w:rPr>
-                <w:rFonts w:ascii="Verdana" w:hAnsi="Verdana"/>
-                <w:sz w:val="20"/>
-                <w:szCs w:val="20"/>
-              </w:rPr>
-              <w:t xml:space="preserve">. That is </w:t>
-            </w:r>
-            <w:r>
-              <w:rPr>
-                <w:rFonts w:ascii="Verdana" w:hAnsi="Verdana"/>
-                <w:sz w:val="20"/>
-                <w:szCs w:val="20"/>
-              </w:rPr>
-              <w:t xml:space="preserve">being </w:t>
-            </w:r>
-            <w:r>
-              <w:rPr>
-                <w:rFonts w:ascii="Verdana" w:hAnsi="Verdana"/>
-                <w:sz w:val="20"/>
-                <w:szCs w:val="20"/>
-              </w:rPr>
-              <w:t>used to create the bag of alerts</w:t>
-            </w:r>
-            <w:r>
-              <w:rPr>
-                <w:rFonts w:ascii="Verdana" w:hAnsi="Verdana"/>
-                <w:sz w:val="20"/>
-                <w:szCs w:val="20"/>
-              </w:rPr>
-              <w:t>.</w:t>
-            </w:r>
-          </w:p>
-          <w:p>
-            <w:pPr>
-              <w:rPr>
-                <w:rFonts w:ascii="Verdana" w:hAnsi="Verdana" w:cs="Calibri"/>
-                <w:color w:val="000000"/>
-                <w:sz w:val="20"/>
-                <w:szCs w:val="20"/>
-              </w:rPr>
-            </w:pPr>
-            <w:r>
-              <w:rPr>
-                <w:rFonts w:ascii="Verdana" w:hAnsi="Verdana" w:cs="Calibri"/>
-                <w:color w:val="000000"/>
-                <w:sz w:val="20"/>
-                <w:szCs w:val="20"/>
-              </w:rPr>
-              <w:t>&lt;&gt;</w:t>
-            </w:r>
-            <w:r>
-              <w:rPr>
-                <w:rFonts w:ascii="Verdana" w:hAnsi="Verdana" w:cs="Calibri"/>
-                <w:b/>
-                <w:bCs/>
-                <w:color w:val="000000"/>
-                <w:sz w:val="20"/>
-                <w:szCs w:val="20"/>
-              </w:rPr>
-              <w:t>&lt;Abhijit&gt;</w:t>
-            </w:r>
+            <w:r>
+              <w:rPr>
+                <w:rFonts w:ascii="Verdana" w:hAnsi="Verdana" w:cs="Calibri"/>
+                <w:color w:val="000000"/>
+                <w:sz w:val="20"/>
+                <w:szCs w:val="20"/>
+              </w:rPr>
+              <w:t xml:space="preserve">High level notes on how do we calculate the mutual information is presented </w:t>
+            </w:r>
+            <w:hyperlink r:id="rId6" w:history="1">
+              <w:r>
+                <w:rPr>
+                  <w:rStyle w:val="Hyperlink"/>
+                  <w:rFonts w:ascii="Verdana" w:hAnsi="Verdana" w:cs="Calibri"/>
+                  <w:sz w:val="20"/>
+                  <w:szCs w:val="20"/>
+                </w:rPr>
+                <w:t>he</w:t>
+              </w:r>
+              <w:r>
+                <w:rPr>
+                  <w:rStyle w:val="Hyperlink"/>
+                  <w:rFonts w:ascii="Verdana" w:hAnsi="Verdana" w:cs="Calibri"/>
+                  <w:sz w:val="20"/>
+                  <w:szCs w:val="20"/>
+                </w:rPr>
+                <w:t>r</w:t>
+              </w:r>
+              <w:r>
+                <w:rPr>
+                  <w:rStyle w:val="Hyperlink"/>
+                  <w:rFonts w:ascii="Verdana" w:hAnsi="Verdana" w:cs="Calibri"/>
+                  <w:sz w:val="20"/>
+                  <w:szCs w:val="20"/>
+                </w:rPr>
+                <w:t>e</w:t>
+              </w:r>
+            </w:hyperlink>
+          </w:p>
+          <w:p>
+            <w:pPr>
+              <w:rPr>
+                <w:rFonts w:ascii="Verdana" w:hAnsi="Verdana" w:cs="Calibri"/>
+                <w:color w:val="000000"/>
+                <w:sz w:val="20"/>
+                <w:szCs w:val="20"/>
+              </w:rPr>
+            </w:pPr>
           </w:p>
         </w:tc>
       </w:tr>
@@ -948,9 +537,9 @@
         <w:tblLook w:val="04A0" w:firstRow="1" w:lastRow="0" w:firstColumn="1" w:lastColumn="0" w:noHBand="0" w:noVBand="1"/>
       </w:tblPr>
       <w:tblGrid>
-        <w:gridCol w:w="2155"/>
+        <w:gridCol w:w="2165"/>
         <w:gridCol w:w="1529"/>
-        <w:gridCol w:w="4951"/>
+        <w:gridCol w:w="4941"/>
       </w:tblGrid>
       <w:tr>
         <w:trPr>
@@ -958,7 +547,7 @@
         </w:trPr>
         <w:tc>
           <w:tcPr>
-            <w:tcW w:w="2155" w:type="dxa"/>
+            <w:tcW w:w="2165" w:type="dxa"/>
             <w:shd w:val="clear" w:color="auto" w:fill="DEEAF6" w:themeFill="accent5" w:themeFillTint="33"/>
             <w:noWrap/>
           </w:tcPr>
@@ -988,7 +577,7 @@
         </w:tc>
         <w:tc>
           <w:tcPr>
-            <w:tcW w:w="1440" w:type="dxa"/>
+            <w:tcW w:w="1529" w:type="dxa"/>
             <w:shd w:val="clear" w:color="auto" w:fill="DEEAF6" w:themeFill="accent5" w:themeFillTint="33"/>
           </w:tcPr>
           <w:p>
@@ -1017,7 +606,7 @@
         </w:tc>
         <w:tc>
           <w:tcPr>
-            <w:tcW w:w="5040" w:type="dxa"/>
+            <w:tcW w:w="4941" w:type="dxa"/>
             <w:shd w:val="clear" w:color="auto" w:fill="DEEAF6" w:themeFill="accent5" w:themeFillTint="33"/>
           </w:tcPr>
           <w:p>
@@ -1042,6 +631,450 @@
               </w:rPr>
               <w:t>Notes</w:t>
             </w:r>
+          </w:p>
+        </w:tc>
+      </w:tr>
+      <w:tr>
+        <w:trPr>
+          <w:trHeight w:val="320"/>
+        </w:trPr>
+        <w:tc>
+          <w:tcPr>
+            <w:tcW w:w="2165" w:type="dxa"/>
+            <w:shd w:val="clear" w:color="auto" w:fill="auto"/>
+            <w:noWrap/>
+            <w:hideMark/>
+          </w:tcPr>
+          <w:p>
+            <w:pPr>
+              <w:rPr>
+                <w:rFonts w:ascii="Verdana" w:hAnsi="Verdana" w:cs="Calibri"/>
+                <w:color w:val="000000"/>
+                <w:sz w:val="20"/>
+                <w:szCs w:val="20"/>
+              </w:rPr>
+            </w:pPr>
+            <w:r>
+              <w:rPr>
+                <w:rFonts w:ascii="Verdana" w:hAnsi="Verdana" w:cs="Calibri"/>
+                <w:color w:val="000000"/>
+                <w:sz w:val="20"/>
+                <w:szCs w:val="20"/>
+              </w:rPr>
+              <w:t>Data cleanup / preparation</w:t>
+            </w:r>
+          </w:p>
+          <w:p>
+            <w:pPr>
+              <w:rPr>
+                <w:rFonts w:ascii="Verdana" w:hAnsi="Verdana" w:cs="Calibri"/>
+                <w:color w:val="000000"/>
+                <w:sz w:val="20"/>
+                <w:szCs w:val="20"/>
+              </w:rPr>
+            </w:pPr>
+            <w:r>
+              <w:rPr>
+                <w:rFonts w:ascii="Verdana" w:hAnsi="Verdana" w:cs="Calibri"/>
+                <w:color w:val="000000"/>
+                <w:sz w:val="20"/>
+                <w:szCs w:val="20"/>
+              </w:rPr>
+              <w:t>(Dataset)</w:t>
+            </w:r>
+          </w:p>
+        </w:tc>
+        <w:tc>
+          <w:tcPr>
+            <w:tcW w:w="1529" w:type="dxa"/>
+          </w:tcPr>
+          <w:p>
+            <w:pPr>
+              <w:rPr>
+                <w:rFonts w:ascii="Verdana" w:hAnsi="Verdana" w:cs="Calibri"/>
+                <w:color w:val="000000"/>
+                <w:sz w:val="20"/>
+                <w:szCs w:val="20"/>
+              </w:rPr>
+            </w:pPr>
+            <w:r>
+              <w:rPr>
+                <w:rFonts w:ascii="Verdana" w:hAnsi="Verdana" w:cs="Calibri"/>
+                <w:color w:val="000000"/>
+                <w:sz w:val="20"/>
+                <w:szCs w:val="20"/>
+              </w:rPr>
+              <w:t>8</w:t>
+            </w:r>
+            <w:r>
+              <w:rPr>
+                <w:rFonts w:ascii="Verdana" w:hAnsi="Verdana" w:cs="Calibri"/>
+                <w:color w:val="000000"/>
+                <w:sz w:val="20"/>
+                <w:szCs w:val="20"/>
+              </w:rPr>
+              <w:t>0%</w:t>
+            </w:r>
+          </w:p>
+        </w:tc>
+        <w:tc>
+          <w:tcPr>
+            <w:tcW w:w="4941" w:type="dxa"/>
+          </w:tcPr>
+          <w:p>
+            <w:pPr>
+              <w:rPr>
+                <w:rFonts w:ascii="Verdana" w:hAnsi="Verdana" w:cs="Calibri"/>
+                <w:color w:val="000000"/>
+                <w:sz w:val="20"/>
+                <w:szCs w:val="20"/>
+              </w:rPr>
+            </w:pPr>
+            <w:r>
+              <w:rPr>
+                <w:rFonts w:ascii="Verdana" w:hAnsi="Verdana" w:cs="Calibri"/>
+                <w:color w:val="000000"/>
+                <w:sz w:val="20"/>
+                <w:szCs w:val="20"/>
+              </w:rPr>
+              <w:t>We are almost wrapping up the dataset cleanup and preparation. It</w:t>
+            </w:r>
+            <w:r>
+              <w:rPr>
+                <w:rFonts w:ascii="Verdana" w:hAnsi="Verdana" w:cs="Calibri"/>
+                <w:color w:val="000000"/>
+                <w:sz w:val="20"/>
+                <w:szCs w:val="20"/>
+              </w:rPr>
+              <w:t xml:space="preserve"> i</w:t>
+            </w:r>
+            <w:r>
+              <w:rPr>
+                <w:rFonts w:ascii="Verdana" w:hAnsi="Verdana" w:cs="Calibri"/>
+                <w:color w:val="000000"/>
+                <w:sz w:val="20"/>
+                <w:szCs w:val="20"/>
+              </w:rPr>
+              <w:t>s being built with real alert monitoring scenarios based on App, Infra and Network monitoring.</w:t>
+            </w:r>
+            <w:r>
+              <w:rPr>
+                <w:rFonts w:ascii="Verdana" w:hAnsi="Verdana" w:cs="Calibri"/>
+                <w:color w:val="000000"/>
+                <w:sz w:val="20"/>
+                <w:szCs w:val="20"/>
+              </w:rPr>
+              <w:t xml:space="preserve"> </w:t>
+            </w:r>
+            <w:r>
+              <w:rPr>
+                <w:rFonts w:ascii="Verdana" w:hAnsi="Verdana" w:cs="Calibri"/>
+                <w:color w:val="000000"/>
+                <w:sz w:val="20"/>
+                <w:szCs w:val="20"/>
+              </w:rPr>
+              <w:t xml:space="preserve">Some examples are </w:t>
+            </w:r>
+          </w:p>
+          <w:p>
+            <w:pPr>
+              <w:pStyle w:val="ListParagraph"/>
+              <w:numPr>
+                <w:ilvl w:val="0"/>
+                <w:numId w:val="2"/>
+              </w:numPr>
+              <w:rPr>
+                <w:rFonts w:ascii="Verdana" w:eastAsia="Times New Roman" w:hAnsi="Verdana" w:cs="Calibri"/>
+                <w:color w:val="000000"/>
+                <w:sz w:val="20"/>
+                <w:szCs w:val="20"/>
+              </w:rPr>
+            </w:pPr>
+            <w:r>
+              <w:rPr>
+                <w:rFonts w:ascii="Verdana" w:eastAsia="Times New Roman" w:hAnsi="Verdana" w:cs="Calibri"/>
+                <w:color w:val="000000"/>
+                <w:sz w:val="20"/>
+                <w:szCs w:val="20"/>
+              </w:rPr>
+              <w:t xml:space="preserve">High Average response time,  </w:t>
+            </w:r>
+          </w:p>
+          <w:p>
+            <w:pPr>
+              <w:pStyle w:val="ListParagraph"/>
+              <w:numPr>
+                <w:ilvl w:val="0"/>
+                <w:numId w:val="2"/>
+              </w:numPr>
+              <w:rPr>
+                <w:rFonts w:ascii="Verdana" w:eastAsia="Times New Roman" w:hAnsi="Verdana" w:cs="Calibri"/>
+                <w:color w:val="000000"/>
+                <w:sz w:val="20"/>
+                <w:szCs w:val="20"/>
+              </w:rPr>
+            </w:pPr>
+            <w:r>
+              <w:rPr>
+                <w:rFonts w:ascii="Verdana" w:eastAsia="Times New Roman" w:hAnsi="Verdana" w:cs="Calibri"/>
+                <w:color w:val="000000"/>
+                <w:sz w:val="20"/>
+                <w:szCs w:val="20"/>
+              </w:rPr>
+              <w:t xml:space="preserve">High </w:t>
+            </w:r>
+            <w:r>
+              <w:rPr>
+                <w:rFonts w:ascii="Verdana" w:eastAsia="Times New Roman" w:hAnsi="Verdana" w:cs="Calibri"/>
+                <w:color w:val="000000"/>
+                <w:sz w:val="20"/>
+                <w:szCs w:val="20"/>
+              </w:rPr>
+              <w:t>CPU</w:t>
+            </w:r>
+            <w:r>
+              <w:rPr>
+                <w:rFonts w:ascii="Verdana" w:eastAsia="Times New Roman" w:hAnsi="Verdana" w:cs="Calibri"/>
+                <w:color w:val="000000"/>
+                <w:sz w:val="20"/>
+                <w:szCs w:val="20"/>
+              </w:rPr>
+              <w:t xml:space="preserve"> usage on the Host, </w:t>
+            </w:r>
+          </w:p>
+          <w:p>
+            <w:pPr>
+              <w:pStyle w:val="ListParagraph"/>
+              <w:numPr>
+                <w:ilvl w:val="0"/>
+                <w:numId w:val="2"/>
+              </w:numPr>
+              <w:rPr>
+                <w:rFonts w:ascii="Verdana" w:eastAsia="Times New Roman" w:hAnsi="Verdana" w:cs="Calibri"/>
+                <w:color w:val="000000"/>
+                <w:sz w:val="20"/>
+                <w:szCs w:val="20"/>
+              </w:rPr>
+            </w:pPr>
+            <w:r>
+              <w:rPr>
+                <w:rFonts w:ascii="Verdana" w:eastAsia="Times New Roman" w:hAnsi="Verdana" w:cs="Calibri"/>
+                <w:color w:val="000000"/>
+                <w:sz w:val="20"/>
+                <w:szCs w:val="20"/>
+              </w:rPr>
+              <w:t xml:space="preserve">Router not reachable, </w:t>
+            </w:r>
+          </w:p>
+          <w:p>
+            <w:pPr>
+              <w:pStyle w:val="ListParagraph"/>
+              <w:numPr>
+                <w:ilvl w:val="0"/>
+                <w:numId w:val="2"/>
+              </w:numPr>
+              <w:rPr>
+                <w:rFonts w:ascii="Verdana" w:eastAsia="Times New Roman" w:hAnsi="Verdana" w:cs="Calibri"/>
+                <w:color w:val="000000"/>
+                <w:sz w:val="20"/>
+                <w:szCs w:val="20"/>
+              </w:rPr>
+            </w:pPr>
+            <w:r>
+              <w:rPr>
+                <w:rFonts w:ascii="Verdana" w:eastAsia="Times New Roman" w:hAnsi="Verdana" w:cs="Calibri"/>
+                <w:color w:val="000000"/>
+                <w:sz w:val="20"/>
+                <w:szCs w:val="20"/>
+              </w:rPr>
+              <w:t>Kafka Lag breached a configured threshold etc.</w:t>
+            </w:r>
+          </w:p>
+          <w:p>
+            <w:pPr>
+              <w:rPr>
+                <w:rFonts w:ascii="Verdana" w:hAnsi="Verdana" w:cs="Calibri"/>
+                <w:color w:val="000000"/>
+                <w:sz w:val="20"/>
+                <w:szCs w:val="20"/>
+              </w:rPr>
+            </w:pPr>
+            <w:r>
+              <w:rPr>
+                <w:rFonts w:ascii="Verdana" w:hAnsi="Verdana" w:cs="Calibri"/>
+                <w:color w:val="000000"/>
+                <w:sz w:val="20"/>
+                <w:szCs w:val="20"/>
+              </w:rPr>
+              <w:t xml:space="preserve">Our utility will replay the </w:t>
+            </w:r>
+            <w:r>
+              <w:rPr>
+                <w:rFonts w:ascii="Verdana" w:hAnsi="Verdana" w:cs="Calibri"/>
+                <w:color w:val="000000"/>
+                <w:sz w:val="20"/>
+                <w:szCs w:val="20"/>
+              </w:rPr>
+              <w:t xml:space="preserve">dataset message </w:t>
+            </w:r>
+            <w:r>
+              <w:rPr>
+                <w:rFonts w:ascii="Verdana" w:hAnsi="Verdana" w:cs="Calibri"/>
+                <w:color w:val="000000"/>
+                <w:sz w:val="20"/>
+                <w:szCs w:val="20"/>
+              </w:rPr>
+              <w:t xml:space="preserve">to generate real time </w:t>
+            </w:r>
+            <w:r>
+              <w:rPr>
+                <w:rFonts w:ascii="Verdana" w:hAnsi="Verdana" w:cs="Calibri"/>
+                <w:color w:val="000000"/>
+                <w:sz w:val="20"/>
+                <w:szCs w:val="20"/>
+              </w:rPr>
+              <w:t xml:space="preserve">alert template </w:t>
+            </w:r>
+            <w:r>
+              <w:rPr>
+                <w:rFonts w:ascii="Verdana" w:hAnsi="Verdana" w:cs="Calibri"/>
+                <w:color w:val="000000"/>
+                <w:sz w:val="20"/>
+                <w:szCs w:val="20"/>
+              </w:rPr>
+              <w:t>data</w:t>
+            </w:r>
+            <w:r>
+              <w:rPr>
+                <w:rFonts w:ascii="Verdana" w:hAnsi="Verdana" w:cs="Calibri"/>
+                <w:color w:val="000000"/>
+                <w:sz w:val="20"/>
+                <w:szCs w:val="20"/>
+              </w:rPr>
+              <w:t>.</w:t>
+            </w:r>
+            <w:r>
+              <w:rPr>
+                <w:rFonts w:ascii="Verdana" w:hAnsi="Verdana" w:cs="Calibri"/>
+                <w:color w:val="000000"/>
+                <w:sz w:val="20"/>
+                <w:szCs w:val="20"/>
+              </w:rPr>
+              <w:t xml:space="preserve"> </w:t>
+            </w:r>
+            <w:r>
+              <w:rPr>
+                <w:rFonts w:ascii="Verdana" w:hAnsi="Verdana" w:cs="Calibri"/>
+                <w:color w:val="000000"/>
+                <w:sz w:val="20"/>
+                <w:szCs w:val="20"/>
+              </w:rPr>
+              <w:t xml:space="preserve">Currently scoring function is built based on alarm Id but populating the alarms with additional information will help us to enrich our “Knowledge Graph” </w:t>
+            </w:r>
+          </w:p>
+        </w:tc>
+      </w:tr>
+      <w:tr>
+        <w:trPr>
+          <w:trHeight w:val="320"/>
+        </w:trPr>
+        <w:tc>
+          <w:tcPr>
+            <w:tcW w:w="2165" w:type="dxa"/>
+            <w:shd w:val="clear" w:color="auto" w:fill="auto"/>
+            <w:noWrap/>
+          </w:tcPr>
+          <w:p>
+            <w:pPr>
+              <w:rPr>
+                <w:rFonts w:ascii="Verdana" w:hAnsi="Verdana" w:cs="Calibri"/>
+                <w:color w:val="000000"/>
+                <w:sz w:val="20"/>
+                <w:szCs w:val="20"/>
+              </w:rPr>
+            </w:pPr>
+            <w:r>
+              <w:rPr>
+                <w:rFonts w:ascii="Verdana" w:hAnsi="Verdana" w:cs="Calibri"/>
+                <w:color w:val="000000"/>
+                <w:sz w:val="20"/>
+                <w:szCs w:val="20"/>
+              </w:rPr>
+              <w:t>Create a bag of alerts</w:t>
+            </w:r>
+          </w:p>
+        </w:tc>
+        <w:tc>
+          <w:tcPr>
+            <w:tcW w:w="1529" w:type="dxa"/>
+          </w:tcPr>
+          <w:p>
+            <w:pPr>
+              <w:rPr>
+                <w:rFonts w:ascii="Verdana" w:hAnsi="Verdana" w:cs="Calibri"/>
+                <w:color w:val="000000"/>
+                <w:sz w:val="20"/>
+                <w:szCs w:val="20"/>
+              </w:rPr>
+            </w:pPr>
+            <w:r>
+              <w:rPr>
+                <w:rFonts w:ascii="Verdana" w:hAnsi="Verdana" w:cs="Calibri"/>
+                <w:color w:val="000000"/>
+                <w:sz w:val="20"/>
+                <w:szCs w:val="20"/>
+              </w:rPr>
+              <w:t>8</w:t>
+            </w:r>
+            <w:r>
+              <w:rPr>
+                <w:rFonts w:ascii="Verdana" w:hAnsi="Verdana" w:cs="Calibri"/>
+                <w:color w:val="000000"/>
+                <w:sz w:val="20"/>
+                <w:szCs w:val="20"/>
+              </w:rPr>
+              <w:t>0%</w:t>
+            </w:r>
+          </w:p>
+        </w:tc>
+        <w:tc>
+          <w:tcPr>
+            <w:tcW w:w="4941" w:type="dxa"/>
+          </w:tcPr>
+          <w:p>
+            <w:pPr>
+              <w:rPr>
+                <w:rFonts w:ascii="Verdana" w:hAnsi="Verdana"/>
+                <w:sz w:val="20"/>
+                <w:szCs w:val="20"/>
+              </w:rPr>
+            </w:pPr>
+            <w:r>
+              <w:rPr>
+                <w:rFonts w:ascii="Verdana" w:hAnsi="Verdana"/>
+                <w:sz w:val="20"/>
+                <w:szCs w:val="20"/>
+              </w:rPr>
+              <w:t xml:space="preserve">We have a corpus of Alert messages, Hostname and Source. </w:t>
+            </w:r>
+            <w:r>
+              <w:rPr>
+                <w:rFonts w:ascii="Verdana" w:hAnsi="Verdana"/>
+                <w:sz w:val="20"/>
+                <w:szCs w:val="20"/>
+              </w:rPr>
+              <w:t xml:space="preserve">This will be used to generate random alerts. Each alarm will have this 3 metadata information selected randomly from the corpus. </w:t>
+            </w:r>
+          </w:p>
+          <w:p>
+            <w:pPr>
+              <w:rPr>
+                <w:rFonts w:ascii="Verdana" w:hAnsi="Verdana" w:cs="Calibri"/>
+                <w:color w:val="000000"/>
+                <w:sz w:val="20"/>
+                <w:szCs w:val="20"/>
+              </w:rPr>
+            </w:pPr>
           </w:p>
         </w:tc>
       </w:tr>
@@ -1051,7 +1084,7 @@
         </w:trPr>
         <w:tc>
           <w:tcPr>
-            <w:tcW w:w="2155" w:type="dxa"/>
+            <w:tcW w:w="2165" w:type="dxa"/>
             <w:shd w:val="clear" w:color="auto" w:fill="auto"/>
             <w:noWrap/>
             <w:hideMark/>
@@ -1078,7 +1111,7 @@
         </w:tc>
         <w:tc>
           <w:tcPr>
-            <w:tcW w:w="1440" w:type="dxa"/>
+            <w:tcW w:w="1529" w:type="dxa"/>
           </w:tcPr>
           <w:p>
             <w:pPr>
@@ -1104,7 +1137,7 @@
         </w:tc>
         <w:tc>
           <w:tcPr>
-            <w:tcW w:w="5040" w:type="dxa"/>
+            <w:tcW w:w="4941" w:type="dxa"/>
           </w:tcPr>
           <w:p>
             <w:pPr>
@@ -1152,14 +1185,6 @@
                 <w:szCs w:val="20"/>
               </w:rPr>
               <w:br/>
-            </w:r>
-            <w:r>
-              <w:rPr>
-                <w:rFonts w:ascii="Verdana" w:hAnsi="Verdana" w:cs="Calibri"/>
-                <w:color w:val="000000"/>
-                <w:sz w:val="20"/>
-                <w:szCs w:val="20"/>
-              </w:rPr>
               <w:t>Plan to wrap it up by Nov 18th</w:t>
             </w:r>
           </w:p>
@@ -1171,7 +1196,7 @@
         </w:trPr>
         <w:tc>
           <w:tcPr>
-            <w:tcW w:w="2155" w:type="dxa"/>
+            <w:tcW w:w="2165" w:type="dxa"/>
             <w:shd w:val="clear" w:color="auto" w:fill="auto"/>
             <w:noWrap/>
             <w:hideMark/>
@@ -1192,6 +1217,7 @@
                 <w:sz w:val="20"/>
                 <w:szCs w:val="20"/>
               </w:rPr>
+              <w:lastRenderedPageBreak/>
               <w:t>Develop REST API for frontend interaction</w:t>
             </w:r>
             <w:r>
@@ -1225,7 +1251,7 @@
         </w:tc>
         <w:tc>
           <w:tcPr>
-            <w:tcW w:w="1440" w:type="dxa"/>
+            <w:tcW w:w="1529" w:type="dxa"/>
           </w:tcPr>
           <w:p>
             <w:pPr>
@@ -1249,7 +1275,7 @@
         </w:tc>
         <w:tc>
           <w:tcPr>
-            <w:tcW w:w="5040" w:type="dxa"/>
+            <w:tcW w:w="4941" w:type="dxa"/>
           </w:tcPr>
           <w:p>
             <w:pPr>
@@ -1267,16 +1293,7 @@
                 <w:sz w:val="20"/>
                 <w:szCs w:val="20"/>
               </w:rPr>
-              <w:t>Framework to train data for chatbot in progress</w:t>
-            </w:r>
-            <w:r>
-              <w:rPr>
-                <w:rFonts w:ascii="Verdana" w:hAnsi="Verdana" w:cs="Calibri"/>
-                <w:color w:val="000000"/>
-                <w:sz w:val="20"/>
-                <w:szCs w:val="20"/>
-              </w:rPr>
-              <w:t>.</w:t>
+              <w:t>Framework to train data for chatbot in progress.</w:t>
             </w:r>
           </w:p>
           <w:p>
@@ -1329,7 +1346,7 @@
         </w:trPr>
         <w:tc>
           <w:tcPr>
-            <w:tcW w:w="2155" w:type="dxa"/>
+            <w:tcW w:w="2165" w:type="dxa"/>
             <w:shd w:val="clear" w:color="auto" w:fill="auto"/>
             <w:noWrap/>
             <w:hideMark/>
@@ -1350,14 +1367,13 @@
                 <w:sz w:val="20"/>
                 <w:szCs w:val="20"/>
               </w:rPr>
-              <w:lastRenderedPageBreak/>
               <w:t>Implement Feedback loop</w:t>
             </w:r>
           </w:p>
         </w:tc>
         <w:tc>
           <w:tcPr>
-            <w:tcW w:w="1440" w:type="dxa"/>
+            <w:tcW w:w="1529" w:type="dxa"/>
           </w:tcPr>
           <w:p>
             <w:pPr>
@@ -1372,7 +1388,7 @@
         </w:tc>
         <w:tc>
           <w:tcPr>
-            <w:tcW w:w="5040" w:type="dxa"/>
+            <w:tcW w:w="4941" w:type="dxa"/>
           </w:tcPr>
           <w:p>
             <w:pPr>
@@ -1410,7 +1426,7 @@
         </w:trPr>
         <w:tc>
           <w:tcPr>
-            <w:tcW w:w="2155" w:type="dxa"/>
+            <w:tcW w:w="2165" w:type="dxa"/>
             <w:shd w:val="clear" w:color="auto" w:fill="auto"/>
             <w:noWrap/>
           </w:tcPr>
@@ -1431,43 +1447,13 @@
                 <w:szCs w:val="20"/>
                 <w:lang w:eastAsia="x-none"/>
               </w:rPr>
-              <w:t>Integration</w:t>
-            </w:r>
-            <w:r>
-              <w:rPr>
-                <w:rFonts w:ascii="Verdana" w:eastAsia="SimSun" w:hAnsi="Verdana"/>
-                <w:spacing w:val="-1"/>
-                <w:sz w:val="20"/>
-                <w:szCs w:val="20"/>
-                <w:lang w:eastAsia="x-none"/>
-              </w:rPr>
-              <w:t xml:space="preserve">, </w:t>
-            </w:r>
-            <w:r>
-              <w:rPr>
-                <w:rFonts w:ascii="Verdana" w:eastAsia="SimSun" w:hAnsi="Verdana"/>
-                <w:spacing w:val="-1"/>
-                <w:sz w:val="20"/>
-                <w:szCs w:val="20"/>
-                <w:lang w:eastAsia="x-none"/>
-              </w:rPr>
-              <w:t>Testing</w:t>
-            </w:r>
-            <w:r>
-              <w:rPr>
-                <w:rFonts w:ascii="Verdana" w:eastAsia="SimSun" w:hAnsi="Verdana"/>
-                <w:spacing w:val="-1"/>
-                <w:sz w:val="20"/>
-                <w:szCs w:val="20"/>
-                <w:lang w:eastAsia="x-none"/>
-              </w:rPr>
-              <w:t xml:space="preserve"> &amp; Evaluation</w:t>
+              <w:t>Integration, Testing &amp; Evaluation</w:t>
             </w:r>
           </w:p>
         </w:tc>
         <w:tc>
           <w:tcPr>
-            <w:tcW w:w="1440" w:type="dxa"/>
+            <w:tcW w:w="1529" w:type="dxa"/>
           </w:tcPr>
           <w:p>
             <w:pPr>
@@ -1482,7 +1468,7 @@
         </w:tc>
         <w:tc>
           <w:tcPr>
-            <w:tcW w:w="5040" w:type="dxa"/>
+            <w:tcW w:w="4941" w:type="dxa"/>
           </w:tcPr>
           <w:p>
             <w:pPr>
@@ -2501,6 +2487,18 @@
       <w:shd w:val="clear" w:color="auto" w:fill="E1DFDD"/>
     </w:rPr>
   </w:style>
+  <w:style w:type="character" w:styleId="FollowedHyperlink">
+    <w:name w:val="FollowedHyperlink"/>
+    <w:basedOn w:val="DefaultParagraphFont"/>
+    <w:uiPriority w:val="99"/>
+    <w:semiHidden/>
+    <w:unhideWhenUsed/>
+    <w:rsid w:val="006909FC"/>
+    <w:rPr>
+      <w:color w:val="954F72" w:themeColor="followedHyperlink"/>
+      <w:u w:val="single"/>
+    </w:rPr>
+  </w:style>
 </w:styles>
 </file>
 

</xml_diff>